<commit_message>
Proofread docucumentation for final release.
</commit_message>
<xml_diff>
--- a/Gary Gregg INFO 474 A3.docx
+++ b/Gary Gregg INFO 474 A3.docx
@@ -89,7 +89,7 @@
         <w:pStyle w:val="Heading2"/>
         <w:numPr>
           <w:ilvl w:val="1"/>
-          <w:numId w:val="1"/>
+          <w:numId w:val="2"/>
         </w:numPr>
         <w:ind w:left="0" w:hanging="0"/>
         <w:rPr>
@@ -100,13 +100,7 @@
         <w:rPr>
           <w:rFonts w:ascii="Calibri" w:hAnsi="Calibri"/>
         </w:rPr>
-        <w:t xml:space="preserve">1. </w:t>
-      </w:r>
-      <w:r>
-        <w:rPr>
-          <w:rFonts w:ascii="Calibri" w:hAnsi="Calibri"/>
-        </w:rPr>
-        <w:t>Description of the Data Domain and Storyboard</w:t>
+        <w:t>1. Description of the Data Domain and Storyboard</w:t>
       </w:r>
     </w:p>
     <w:p>
@@ -114,7 +108,7 @@
         <w:pStyle w:val="Heading3"/>
         <w:numPr>
           <w:ilvl w:val="2"/>
-          <w:numId w:val="1"/>
+          <w:numId w:val="2"/>
         </w:numPr>
         <w:ind w:left="0" w:hanging="0"/>
         <w:rPr/>
@@ -136,40 +130,14 @@
         <w:rPr>
           <w:rFonts w:ascii="Calibri" w:hAnsi="Calibri"/>
         </w:rPr>
-        <w:t xml:space="preserve">I have long </w:t>
-      </w:r>
-      <w:r>
-        <w:rPr>
-          <w:rFonts w:ascii="Calibri" w:hAnsi="Calibri"/>
-        </w:rPr>
-        <w:t>been</w:t>
-      </w:r>
-      <w:r>
-        <w:rPr>
-          <w:rFonts w:ascii="Calibri" w:hAnsi="Calibri"/>
-        </w:rPr>
-        <w:t xml:space="preserve"> </w:t>
-      </w:r>
-      <w:r>
-        <w:rPr>
-          <w:rFonts w:ascii="Calibri" w:hAnsi="Calibri"/>
-        </w:rPr>
-        <w:t>fascinated</w:t>
-      </w:r>
-      <w:r>
-        <w:rPr>
-          <w:rFonts w:ascii="Calibri" w:hAnsi="Calibri"/>
-        </w:rPr>
-        <w:t xml:space="preserve"> with maps and geography, and to me a choropleth map is an attractive way to represent data that varies geographically.  In fact, I included a couple of Tableau-generated choropleth maps in assignment #2 for this course.  In those maps I used a dataset developed by the National Center for Health Statistics (NCHS) that describes the leading causes of death in the United States, by state, for the years 1999 through 2015.  This dataset is available in a variety of formats at:</w:t>
+        <w:t>I have long been fascinated with maps and geography, and to me a choropleth map is an attractive way to represent data that varies geographically.  In fact, I included a couple of Tableau-generated choropleth maps in assignment #2 for this course.  In those maps I used a dataset developed by the National Center for Health Statistics (NCHS) that describes the leading causes of death in the United States, by state, for the years 1999 through 2015.  This dataset is available in a variety of formats at:</w:t>
       </w:r>
     </w:p>
     <w:p>
       <w:pPr>
         <w:pStyle w:val="TextBody"/>
         <w:jc w:val="left"/>
-        <w:rPr>
-          <w:rFonts w:ascii="Calibri" w:hAnsi="Calibri"/>
-        </w:rPr>
+        <w:rPr/>
       </w:pPr>
       <w:hyperlink r:id="rId2">
         <w:r>
@@ -193,91 +161,7 @@
         <w:rPr>
           <w:rFonts w:ascii="Calibri" w:hAnsi="Calibri"/>
         </w:rPr>
-        <w:t xml:space="preserve">In my submission for assignment #2, I examined the data in CSV format, and drilled down to examine the statistics relating to suicide as a cause of death </w:t>
-      </w:r>
-      <w:r>
-        <w:rPr>
-          <w:rFonts w:ascii="Calibri" w:hAnsi="Calibri"/>
-        </w:rPr>
-        <w:t>in</w:t>
-      </w:r>
-      <w:r>
-        <w:rPr>
-          <w:rFonts w:ascii="Calibri" w:hAnsi="Calibri"/>
-        </w:rPr>
-        <w:t xml:space="preserve"> the various states for the years under consideration.  Ultimately, using choropleths and a scatter plot, I noticed that the rate of suicide appeared to </w:t>
-      </w:r>
-      <w:r>
-        <w:rPr>
-          <w:rFonts w:ascii="Calibri" w:hAnsi="Calibri"/>
-        </w:rPr>
-        <w:t xml:space="preserve">be </w:t>
-      </w:r>
-      <w:r>
-        <w:rPr>
-          <w:rFonts w:ascii="Calibri" w:hAnsi="Calibri"/>
-        </w:rPr>
-        <w:t xml:space="preserve">higher in states that </w:t>
-      </w:r>
-      <w:r>
-        <w:rPr>
-          <w:rFonts w:ascii="Calibri" w:hAnsi="Calibri"/>
-        </w:rPr>
-        <w:t>are</w:t>
-      </w:r>
-      <w:r>
-        <w:rPr>
-          <w:rFonts w:ascii="Calibri" w:hAnsi="Calibri"/>
-        </w:rPr>
-        <w:t xml:space="preserve"> more rural.  These are states with lower population density, </w:t>
-      </w:r>
-      <w:r>
-        <w:rPr>
-          <w:rFonts w:ascii="Calibri" w:hAnsi="Calibri"/>
-        </w:rPr>
-        <w:t xml:space="preserve">and this </w:t>
-      </w:r>
-      <w:r>
-        <w:rPr>
-          <w:rFonts w:ascii="Calibri" w:hAnsi="Calibri"/>
-        </w:rPr>
-        <w:t>suggest</w:t>
-      </w:r>
-      <w:r>
-        <w:rPr>
-          <w:rFonts w:ascii="Calibri" w:hAnsi="Calibri"/>
-        </w:rPr>
-        <w:t>s</w:t>
-      </w:r>
-      <w:r>
-        <w:rPr>
-          <w:rFonts w:ascii="Calibri" w:hAnsi="Calibri"/>
-        </w:rPr>
-        <w:t xml:space="preserve"> that some suicide victims in these states may have become despondent due to isolation.  In my final query for assignment #2, I downloaded population density data for the various states from Wikipedia, formatted it in CSV format, and linked it with suicide rates in the various states.  Using a trend line, I was able to show a statistically significant, </w:t>
-      </w:r>
-      <w:r>
-        <w:rPr>
-          <w:rFonts w:ascii="Calibri" w:hAnsi="Calibri"/>
-        </w:rPr>
-        <w:t>positive</w:t>
-      </w:r>
-      <w:r>
-        <w:rPr>
-          <w:rFonts w:ascii="Calibri" w:hAnsi="Calibri"/>
-        </w:rPr>
-        <w:t xml:space="preserve"> correlation between suicide rate, and </w:t>
-      </w:r>
-      <w:r>
-        <w:rPr>
-          <w:rFonts w:ascii="Calibri" w:hAnsi="Calibri"/>
-        </w:rPr>
-        <w:t xml:space="preserve">lower </w:t>
-      </w:r>
-      <w:r>
-        <w:rPr>
-          <w:rFonts w:ascii="Calibri" w:hAnsi="Calibri"/>
-        </w:rPr>
-        <w:t>population density in a state.</w:t>
+        <w:t>In my submission for assignment #2, I examined the data in CSV format, and drilled down to examine the statistics relating to suicide as a cause of death in the various states for the years under consideration.  Ultimately, using choropleths and a scatter plot, I noticed that the rate of suicide appeared to be higher in states that are more rural.  These are states with lower population density, and this suggests that some suicide victims in these states may have become despondent due to isolation.  In my final query for assignment #2, I downloaded population density data for the various states from Wikipedia, formatted it in CSV format, and linked it with suicide rates in the various states.  Using a trend line, I was able to show a statistically significant, positive correlation between suicide rate, and lower population density in a state.</w:t>
       </w:r>
     </w:p>
     <w:p>
@@ -290,37 +174,7 @@
         <w:rPr>
           <w:rFonts w:ascii="Calibri" w:hAnsi="Calibri"/>
         </w:rPr>
-        <w:t>The NCHS data contains more data related t</w:t>
-      </w:r>
-      <w:r>
-        <w:rPr>
-          <w:rFonts w:ascii="Calibri" w:hAnsi="Calibri"/>
-        </w:rPr>
-        <w:t>o</w:t>
-      </w:r>
-      <w:r>
-        <w:rPr>
-          <w:rFonts w:ascii="Calibri" w:hAnsi="Calibri"/>
-        </w:rPr>
-        <w:t xml:space="preserve"> cause of death than just suicide.  </w:t>
-      </w:r>
-      <w:r>
-        <w:rPr>
-          <w:rFonts w:ascii="Calibri" w:hAnsi="Calibri"/>
-        </w:rPr>
-        <w:t xml:space="preserve">In fact, the data give statistics related to seventeen causes of death overall.  For each cause, the data give absolute numbers of victims in each state, along with a death rate that is expressed as a number of victims per 100,000 state residents.  I thought that there was more exploration to be done with this NCHS dataset, so I resolve to do an interactive exploration for this assignment.  As well, I chose </w:t>
-      </w:r>
-      <w:r>
-        <w:rPr>
-          <w:rFonts w:ascii="Calibri" w:hAnsi="Calibri"/>
-        </w:rPr>
-        <w:t>a</w:t>
-      </w:r>
-      <w:r>
-        <w:rPr>
-          <w:rFonts w:ascii="Calibri" w:hAnsi="Calibri"/>
-        </w:rPr>
-        <w:t xml:space="preserve"> choropleth map is an attractive and intuitive way to present geographically diverse data.</w:t>
+        <w:t>The NCHS data contains more data related to cause of death than just suicide.  In fact, the data give statistics related to seventeen causes of death overall.  For each cause, the data give absolute numbers of victims in each state, along with a death rate that is expressed as a number of victims per 100,000 state residents.  I thought that there was more exploration to be done with this NCHS dataset, so I resolved to do an interactive exploration for this assignment.  As well, I chose a choropleth map is an attractive and intuitive way to present geographically diverse data.</w:t>
       </w:r>
     </w:p>
     <w:p>
@@ -332,7 +186,9 @@
         </w:rPr>
       </w:pPr>
       <w:r>
-        <w:rPr/>
+        <w:rPr>
+          <w:rFonts w:ascii="Calibri" w:hAnsi="Calibri"/>
+        </w:rPr>
       </w:r>
       <w:r>
         <w:br w:type="page"/>
@@ -343,7 +199,7 @@
         <w:pStyle w:val="Heading3"/>
         <w:numPr>
           <w:ilvl w:val="2"/>
-          <w:numId w:val="1"/>
+          <w:numId w:val="2"/>
         </w:numPr>
         <w:ind w:left="0" w:hanging="0"/>
         <w:rPr/>
@@ -367,28 +223,14 @@
         <w:rPr>
           <w:rFonts w:ascii="Calibri" w:hAnsi="Calibri"/>
         </w:rPr>
-        <w:t xml:space="preserve">Javascript and D3 were strongly recommended for this assignment.  We were able to work with a basic choropleth map in lab #2 for D3 exploration in this course.  This example held the potential for a basis of my code for this assignment.  </w:t>
-      </w:r>
-      <w:r>
-        <w:rPr>
-          <w:rFonts w:ascii="Calibri" w:hAnsi="Calibri"/>
-        </w:rPr>
-        <w:t xml:space="preserve">As well – at the D3 website – there is a fine example of a binned, sequential scale choropleth.  This choropleth, rendered by Mike Bostock, shows unemployment rates broken down by counties in the U.S.  </w:t>
-      </w:r>
-      <w:r>
-        <w:rPr>
-          <w:rFonts w:ascii="Calibri" w:hAnsi="Calibri"/>
-        </w:rPr>
-        <w:t>The visualization gives a color-coded legend at the top that shows the threshold scale used for a color change in the resulting choropleth.  Mike Bostock’s code is given at:</w:t>
+        <w:t>Javascript and D3 were strongly recommended for this assignment.  We were able to work with a basic choropleth map in lab #2 for D3 exploration in this course.  This example held the potential for a basis of my code for this assignment.  As well – at the D3 website – there is a fine example of a binned, sequential scale choropleth.  This choropleth, rendered by Mike Bostock, shows unemployment rates broken down by counties in the U.S.  The visualization gives a color-coded legend at the top that shows the threshold scale used for a color change in the resulting choropleth.  Mike Bostock’s code is given at:</w:t>
       </w:r>
     </w:p>
     <w:p>
       <w:pPr>
         <w:pStyle w:val="TextBody"/>
         <w:jc w:val="both"/>
-        <w:rPr>
-          <w:rFonts w:ascii="Calibri" w:hAnsi="Calibri"/>
-        </w:rPr>
+        <w:rPr/>
       </w:pPr>
       <w:hyperlink r:id="rId3">
         <w:r>
@@ -410,7 +252,7 @@
         <w:rPr>
           <w:rFonts w:ascii="Calibri" w:hAnsi="Calibri"/>
         </w:rPr>
-        <w:t xml:space="preserve">I resolve either to use either the lab #2 source, or Bostock code as a basis for my own design, but until I began the actual coding I had no information with which to determine which example would be a more useful starting point.  See section #2, </w:t>
+        <w:t xml:space="preserve">I resolved to use either the lab #2 source, or Bostock code as a basis for my own design, but until I began the actual coding I had no information with which to determine which example would be a more useful starting point.  See section #2, </w:t>
       </w:r>
       <w:r>
         <w:rPr>
@@ -437,13 +279,7 @@
         <w:rPr>
           <w:rFonts w:ascii="Calibri" w:hAnsi="Calibri"/>
         </w:rPr>
-        <w:t xml:space="preserve">I </w:t>
-      </w:r>
-      <w:r>
-        <w:rPr>
-          <w:rFonts w:ascii="Calibri" w:hAnsi="Calibri"/>
-        </w:rPr>
-        <w:t>decided that I would again use the NCHS data, and focus only one one cause of death in the various states for the years under study.  The interactivity part would be that the map would update, using buttons, for the year to be viewed.  Thus there would be buttons for each year from 1999 through 2015.  Alternatively year selection could have been accomplished with a drop-down list.</w:t>
+        <w:t>I decided that I would again use the NCHS data, and focus only one one cause of death – other than suicide – in the various states for the years under study.  The interactivity part would be that the map would update, using buttons, for the year to be viewed.  Thus there would be buttons for each year from 1999 through 2015.  Alternatively year selection could have been accomplished with a drop-down list.</w:t>
       </w:r>
     </w:p>
     <w:p>
@@ -451,7 +287,7 @@
         <w:pStyle w:val="Heading3"/>
         <w:numPr>
           <w:ilvl w:val="2"/>
-          <w:numId w:val="1"/>
+          <w:numId w:val="2"/>
         </w:numPr>
         <w:ind w:left="0" w:hanging="0"/>
         <w:rPr>
@@ -476,6 +312,7 @@
     <w:p>
       <w:pPr>
         <w:pStyle w:val="TextBody"/>
+        <w:jc w:val="both"/>
         <w:rPr>
           <w:rFonts w:ascii="Calibri" w:hAnsi="Calibri"/>
         </w:rPr>
@@ -524,7 +361,7 @@
                 <wp:positionV relativeFrom="paragraph">
                   <wp:posOffset>-93980</wp:posOffset>
                 </wp:positionV>
-                <wp:extent cx="4820285" cy="295910"/>
+                <wp:extent cx="4821555" cy="297180"/>
                 <wp:effectExtent l="0" t="0" r="0" b="0"/>
                 <wp:wrapNone/>
                 <wp:docPr id="1" name="Shape1"/>
@@ -535,7 +372,7 @@
                       <wps:spPr>
                         <a:xfrm>
                           <a:off x="0" y="0"/>
-                          <a:ext cx="4819680" cy="295200"/>
+                          <a:ext cx="4820760" cy="296640"/>
                         </a:xfrm>
                         <a:prstGeom prst="frame">
                           <a:avLst>
@@ -611,51 +448,6 @@
         </w:rPr>
       </w:pPr>
       <w:r>
-        <w:drawing>
-          <wp:anchor behindDoc="0" distT="0" distB="0" distL="0" distR="0" simplePos="0" locked="0" layoutInCell="1" allowOverlap="1" relativeHeight="3">
-            <wp:simplePos x="0" y="0"/>
-            <wp:positionH relativeFrom="column">
-              <wp:align>center</wp:align>
-            </wp:positionH>
-            <wp:positionV relativeFrom="paragraph">
-              <wp:posOffset>635</wp:posOffset>
-            </wp:positionV>
-            <wp:extent cx="6332220" cy="4113530"/>
-            <wp:effectExtent l="0" t="0" r="0" b="0"/>
-            <wp:wrapSquare wrapText="largest"/>
-            <wp:docPr id="2" name="Image1" descr=""/>
-            <wp:cNvGraphicFramePr>
-              <a:graphicFrameLocks xmlns:a="http://schemas.openxmlformats.org/drawingml/2006/main" noChangeAspect="1"/>
-            </wp:cNvGraphicFramePr>
-            <a:graphic xmlns:a="http://schemas.openxmlformats.org/drawingml/2006/main">
-              <a:graphicData uri="http://schemas.openxmlformats.org/drawingml/2006/picture">
-                <pic:pic xmlns:pic="http://schemas.openxmlformats.org/drawingml/2006/picture">
-                  <pic:nvPicPr>
-                    <pic:cNvPr id="2" name="Image1" descr=""/>
-                    <pic:cNvPicPr>
-                      <a:picLocks noChangeAspect="1" noChangeArrowheads="1"/>
-                    </pic:cNvPicPr>
-                  </pic:nvPicPr>
-                  <pic:blipFill>
-                    <a:blip r:embed="rId4"/>
-                    <a:stretch>
-                      <a:fillRect/>
-                    </a:stretch>
-                  </pic:blipFill>
-                  <pic:spPr bwMode="auto">
-                    <a:xfrm>
-                      <a:off x="0" y="0"/>
-                      <a:ext cx="6332220" cy="4113530"/>
-                    </a:xfrm>
-                    <a:prstGeom prst="rect">
-                      <a:avLst/>
-                    </a:prstGeom>
-                  </pic:spPr>
-                </pic:pic>
-              </a:graphicData>
-            </a:graphic>
-          </wp:anchor>
-        </w:drawing>
         <mc:AlternateContent>
           <mc:Choice Requires="wps">
             <w:drawing>
@@ -667,10 +459,10 @@
                 <wp:positionV relativeFrom="paragraph">
                   <wp:posOffset>4280535</wp:posOffset>
                 </wp:positionV>
-                <wp:extent cx="467360" cy="347980"/>
+                <wp:extent cx="468630" cy="349250"/>
                 <wp:effectExtent l="0" t="0" r="0" b="0"/>
                 <wp:wrapNone/>
-                <wp:docPr id="3" name="Shape3"/>
+                <wp:docPr id="2" name="Shape3"/>
                 <a:graphic xmlns:a="http://schemas.openxmlformats.org/drawingml/2006/main">
                   <a:graphicData uri="http://schemas.microsoft.com/office/word/2010/wordprocessingShape">
                     <wps:wsp>
@@ -678,7 +470,7 @@
                       <wps:spPr>
                         <a:xfrm>
                           <a:off x="0" y="0"/>
-                          <a:ext cx="466560" cy="347400"/>
+                          <a:ext cx="468000" cy="348480"/>
                         </a:xfrm>
                         <a:prstGeom prst="frame">
                           <a:avLst>
@@ -722,10 +514,10 @@
                 <wp:positionV relativeFrom="paragraph">
                   <wp:posOffset>4280535</wp:posOffset>
                 </wp:positionV>
-                <wp:extent cx="467360" cy="347980"/>
+                <wp:extent cx="468630" cy="349250"/>
                 <wp:effectExtent l="0" t="0" r="0" b="0"/>
                 <wp:wrapNone/>
-                <wp:docPr id="4" name="Shape3"/>
+                <wp:docPr id="3" name="Shape3"/>
                 <a:graphic xmlns:a="http://schemas.openxmlformats.org/drawingml/2006/main">
                   <a:graphicData uri="http://schemas.microsoft.com/office/word/2010/wordprocessingShape">
                     <wps:wsp>
@@ -733,7 +525,7 @@
                       <wps:spPr>
                         <a:xfrm>
                           <a:off x="0" y="0"/>
-                          <a:ext cx="466560" cy="347400"/>
+                          <a:ext cx="468000" cy="348480"/>
                         </a:xfrm>
                         <a:prstGeom prst="frame">
                           <a:avLst>
@@ -777,10 +569,10 @@
                 <wp:positionV relativeFrom="paragraph">
                   <wp:posOffset>4280535</wp:posOffset>
                 </wp:positionV>
-                <wp:extent cx="467360" cy="347980"/>
+                <wp:extent cx="468630" cy="349250"/>
                 <wp:effectExtent l="0" t="0" r="0" b="0"/>
                 <wp:wrapNone/>
-                <wp:docPr id="5" name="Shape3"/>
+                <wp:docPr id="4" name="Shape3"/>
                 <a:graphic xmlns:a="http://schemas.openxmlformats.org/drawingml/2006/main">
                   <a:graphicData uri="http://schemas.microsoft.com/office/word/2010/wordprocessingShape">
                     <wps:wsp>
@@ -788,7 +580,7 @@
                       <wps:spPr>
                         <a:xfrm>
                           <a:off x="0" y="0"/>
-                          <a:ext cx="466560" cy="347400"/>
+                          <a:ext cx="468000" cy="348480"/>
                         </a:xfrm>
                         <a:prstGeom prst="frame">
                           <a:avLst>
@@ -832,10 +624,10 @@
                 <wp:positionV relativeFrom="paragraph">
                   <wp:posOffset>4280535</wp:posOffset>
                 </wp:positionV>
-                <wp:extent cx="467360" cy="347980"/>
+                <wp:extent cx="468630" cy="349250"/>
                 <wp:effectExtent l="0" t="0" r="0" b="0"/>
                 <wp:wrapNone/>
-                <wp:docPr id="6" name="Shape3"/>
+                <wp:docPr id="5" name="Shape3"/>
                 <a:graphic xmlns:a="http://schemas.openxmlformats.org/drawingml/2006/main">
                   <a:graphicData uri="http://schemas.microsoft.com/office/word/2010/wordprocessingShape">
                     <wps:wsp>
@@ -843,7 +635,7 @@
                       <wps:spPr>
                         <a:xfrm>
                           <a:off x="0" y="0"/>
-                          <a:ext cx="466560" cy="347400"/>
+                          <a:ext cx="468000" cy="348480"/>
                         </a:xfrm>
                         <a:prstGeom prst="frame">
                           <a:avLst>
@@ -887,10 +679,10 @@
                 <wp:positionV relativeFrom="paragraph">
                   <wp:posOffset>4280535</wp:posOffset>
                 </wp:positionV>
-                <wp:extent cx="467360" cy="347980"/>
+                <wp:extent cx="468630" cy="349250"/>
                 <wp:effectExtent l="0" t="0" r="0" b="0"/>
                 <wp:wrapNone/>
-                <wp:docPr id="7" name="Shape3"/>
+                <wp:docPr id="6" name="Shape3"/>
                 <a:graphic xmlns:a="http://schemas.openxmlformats.org/drawingml/2006/main">
                   <a:graphicData uri="http://schemas.microsoft.com/office/word/2010/wordprocessingShape">
                     <wps:wsp>
@@ -898,7 +690,7 @@
                       <wps:spPr>
                         <a:xfrm>
                           <a:off x="0" y="0"/>
-                          <a:ext cx="466560" cy="347400"/>
+                          <a:ext cx="468000" cy="348480"/>
                         </a:xfrm>
                         <a:prstGeom prst="frame">
                           <a:avLst>
@@ -942,10 +734,10 @@
                 <wp:positionV relativeFrom="paragraph">
                   <wp:posOffset>4280535</wp:posOffset>
                 </wp:positionV>
-                <wp:extent cx="467360" cy="347980"/>
+                <wp:extent cx="468630" cy="349250"/>
                 <wp:effectExtent l="0" t="0" r="0" b="0"/>
                 <wp:wrapNone/>
-                <wp:docPr id="8" name="Shape3"/>
+                <wp:docPr id="7" name="Shape3"/>
                 <a:graphic xmlns:a="http://schemas.openxmlformats.org/drawingml/2006/main">
                   <a:graphicData uri="http://schemas.microsoft.com/office/word/2010/wordprocessingShape">
                     <wps:wsp>
@@ -953,7 +745,7 @@
                       <wps:spPr>
                         <a:xfrm>
                           <a:off x="0" y="0"/>
-                          <a:ext cx="466560" cy="347400"/>
+                          <a:ext cx="468000" cy="348480"/>
                         </a:xfrm>
                         <a:prstGeom prst="frame">
                           <a:avLst>
@@ -997,10 +789,10 @@
                 <wp:positionV relativeFrom="paragraph">
                   <wp:posOffset>4280535</wp:posOffset>
                 </wp:positionV>
-                <wp:extent cx="467360" cy="347980"/>
+                <wp:extent cx="468630" cy="349250"/>
                 <wp:effectExtent l="0" t="0" r="0" b="0"/>
                 <wp:wrapNone/>
-                <wp:docPr id="9" name="Shape3"/>
+                <wp:docPr id="8" name="Shape3"/>
                 <a:graphic xmlns:a="http://schemas.openxmlformats.org/drawingml/2006/main">
                   <a:graphicData uri="http://schemas.microsoft.com/office/word/2010/wordprocessingShape">
                     <wps:wsp>
@@ -1008,7 +800,7 @@
                       <wps:spPr>
                         <a:xfrm>
                           <a:off x="0" y="0"/>
-                          <a:ext cx="466560" cy="347400"/>
+                          <a:ext cx="468000" cy="348480"/>
                         </a:xfrm>
                         <a:prstGeom prst="frame">
                           <a:avLst>
@@ -1052,10 +844,10 @@
                 <wp:positionV relativeFrom="paragraph">
                   <wp:posOffset>4280535</wp:posOffset>
                 </wp:positionV>
-                <wp:extent cx="467360" cy="347980"/>
+                <wp:extent cx="468630" cy="349250"/>
                 <wp:effectExtent l="0" t="0" r="0" b="0"/>
                 <wp:wrapNone/>
-                <wp:docPr id="10" name="Shape3"/>
+                <wp:docPr id="9" name="Shape3"/>
                 <a:graphic xmlns:a="http://schemas.openxmlformats.org/drawingml/2006/main">
                   <a:graphicData uri="http://schemas.microsoft.com/office/word/2010/wordprocessingShape">
                     <wps:wsp>
@@ -1063,7 +855,7 @@
                       <wps:spPr>
                         <a:xfrm>
                           <a:off x="0" y="0"/>
-                          <a:ext cx="466560" cy="347400"/>
+                          <a:ext cx="468000" cy="348480"/>
                         </a:xfrm>
                         <a:prstGeom prst="frame">
                           <a:avLst>
@@ -1107,10 +899,10 @@
                 <wp:positionV relativeFrom="paragraph">
                   <wp:posOffset>4280535</wp:posOffset>
                 </wp:positionV>
-                <wp:extent cx="467360" cy="347980"/>
+                <wp:extent cx="468630" cy="349250"/>
                 <wp:effectExtent l="0" t="0" r="0" b="0"/>
                 <wp:wrapNone/>
-                <wp:docPr id="11" name="Shape3"/>
+                <wp:docPr id="10" name="Shape3"/>
                 <a:graphic xmlns:a="http://schemas.openxmlformats.org/drawingml/2006/main">
                   <a:graphicData uri="http://schemas.microsoft.com/office/word/2010/wordprocessingShape">
                     <wps:wsp>
@@ -1118,7 +910,7 @@
                       <wps:spPr>
                         <a:xfrm>
                           <a:off x="0" y="0"/>
-                          <a:ext cx="466560" cy="347400"/>
+                          <a:ext cx="468000" cy="348480"/>
                         </a:xfrm>
                         <a:prstGeom prst="frame">
                           <a:avLst>
@@ -1162,10 +954,10 @@
                 <wp:positionV relativeFrom="paragraph">
                   <wp:posOffset>4280535</wp:posOffset>
                 </wp:positionV>
-                <wp:extent cx="467360" cy="347980"/>
+                <wp:extent cx="468630" cy="349250"/>
                 <wp:effectExtent l="0" t="0" r="0" b="0"/>
                 <wp:wrapNone/>
-                <wp:docPr id="12" name="Shape3"/>
+                <wp:docPr id="11" name="Shape3"/>
                 <a:graphic xmlns:a="http://schemas.openxmlformats.org/drawingml/2006/main">
                   <a:graphicData uri="http://schemas.microsoft.com/office/word/2010/wordprocessingShape">
                     <wps:wsp>
@@ -1173,7 +965,7 @@
                       <wps:spPr>
                         <a:xfrm>
                           <a:off x="0" y="0"/>
-                          <a:ext cx="466560" cy="347400"/>
+                          <a:ext cx="468000" cy="348480"/>
                         </a:xfrm>
                         <a:prstGeom prst="frame">
                           <a:avLst>
@@ -1217,10 +1009,10 @@
                 <wp:positionV relativeFrom="paragraph">
                   <wp:posOffset>4280535</wp:posOffset>
                 </wp:positionV>
-                <wp:extent cx="467360" cy="347980"/>
+                <wp:extent cx="468630" cy="349250"/>
                 <wp:effectExtent l="0" t="0" r="0" b="0"/>
                 <wp:wrapNone/>
-                <wp:docPr id="13" name="Shape3"/>
+                <wp:docPr id="12" name="Shape3"/>
                 <a:graphic xmlns:a="http://schemas.openxmlformats.org/drawingml/2006/main">
                   <a:graphicData uri="http://schemas.microsoft.com/office/word/2010/wordprocessingShape">
                     <wps:wsp>
@@ -1228,7 +1020,7 @@
                       <wps:spPr>
                         <a:xfrm>
                           <a:off x="0" y="0"/>
-                          <a:ext cx="466560" cy="347400"/>
+                          <a:ext cx="468000" cy="348480"/>
                         </a:xfrm>
                         <a:prstGeom prst="frame">
                           <a:avLst>
@@ -1272,10 +1064,10 @@
                 <wp:positionV relativeFrom="paragraph">
                   <wp:posOffset>4280535</wp:posOffset>
                 </wp:positionV>
-                <wp:extent cx="467360" cy="347980"/>
+                <wp:extent cx="468630" cy="349250"/>
                 <wp:effectExtent l="0" t="0" r="0" b="0"/>
                 <wp:wrapNone/>
-                <wp:docPr id="14" name="Shape3"/>
+                <wp:docPr id="13" name="Shape3"/>
                 <a:graphic xmlns:a="http://schemas.openxmlformats.org/drawingml/2006/main">
                   <a:graphicData uri="http://schemas.microsoft.com/office/word/2010/wordprocessingShape">
                     <wps:wsp>
@@ -1283,7 +1075,7 @@
                       <wps:spPr>
                         <a:xfrm>
                           <a:off x="0" y="0"/>
-                          <a:ext cx="466560" cy="347400"/>
+                          <a:ext cx="468000" cy="348480"/>
                         </a:xfrm>
                         <a:prstGeom prst="frame">
                           <a:avLst>
@@ -1327,10 +1119,10 @@
                 <wp:positionV relativeFrom="paragraph">
                   <wp:posOffset>4280535</wp:posOffset>
                 </wp:positionV>
-                <wp:extent cx="467360" cy="347980"/>
+                <wp:extent cx="468630" cy="349250"/>
                 <wp:effectExtent l="0" t="0" r="0" b="0"/>
                 <wp:wrapNone/>
-                <wp:docPr id="15" name="Shape3"/>
+                <wp:docPr id="14" name="Shape3"/>
                 <a:graphic xmlns:a="http://schemas.openxmlformats.org/drawingml/2006/main">
                   <a:graphicData uri="http://schemas.microsoft.com/office/word/2010/wordprocessingShape">
                     <wps:wsp>
@@ -1338,7 +1130,7 @@
                       <wps:spPr>
                         <a:xfrm>
                           <a:off x="0" y="0"/>
-                          <a:ext cx="466560" cy="347400"/>
+                          <a:ext cx="468000" cy="348480"/>
                         </a:xfrm>
                         <a:prstGeom prst="frame">
                           <a:avLst>
@@ -1371,6 +1163,51 @@
             <w:pict/>
           </mc:Fallback>
         </mc:AlternateContent>
+        <w:drawing>
+          <wp:anchor behindDoc="0" distT="0" distB="0" distL="0" distR="0" simplePos="0" locked="0" layoutInCell="1" allowOverlap="1" relativeHeight="3">
+            <wp:simplePos x="0" y="0"/>
+            <wp:positionH relativeFrom="column">
+              <wp:align>center</wp:align>
+            </wp:positionH>
+            <wp:positionV relativeFrom="paragraph">
+              <wp:posOffset>635</wp:posOffset>
+            </wp:positionV>
+            <wp:extent cx="6332220" cy="4113530"/>
+            <wp:effectExtent l="0" t="0" r="0" b="0"/>
+            <wp:wrapSquare wrapText="largest"/>
+            <wp:docPr id="15" name="Image1" descr=""/>
+            <wp:cNvGraphicFramePr>
+              <a:graphicFrameLocks xmlns:a="http://schemas.openxmlformats.org/drawingml/2006/main" noChangeAspect="1"/>
+            </wp:cNvGraphicFramePr>
+            <a:graphic xmlns:a="http://schemas.openxmlformats.org/drawingml/2006/main">
+              <a:graphicData uri="http://schemas.openxmlformats.org/drawingml/2006/picture">
+                <pic:pic xmlns:pic="http://schemas.openxmlformats.org/drawingml/2006/picture">
+                  <pic:nvPicPr>
+                    <pic:cNvPr id="15" name="Image1" descr=""/>
+                    <pic:cNvPicPr>
+                      <a:picLocks noChangeAspect="1" noChangeArrowheads="1"/>
+                    </pic:cNvPicPr>
+                  </pic:nvPicPr>
+                  <pic:blipFill>
+                    <a:blip r:embed="rId4"/>
+                    <a:stretch>
+                      <a:fillRect/>
+                    </a:stretch>
+                  </pic:blipFill>
+                  <pic:spPr bwMode="auto">
+                    <a:xfrm>
+                      <a:off x="0" y="0"/>
+                      <a:ext cx="6332220" cy="4113530"/>
+                    </a:xfrm>
+                    <a:prstGeom prst="rect">
+                      <a:avLst/>
+                    </a:prstGeom>
+                  </pic:spPr>
+                </pic:pic>
+              </a:graphicData>
+            </a:graphic>
+          </wp:anchor>
+        </w:drawing>
       </w:r>
       <w:r>
         <w:rPr>
@@ -1425,7 +1262,7 @@
                 <wp:positionV relativeFrom="paragraph">
                   <wp:posOffset>-46990</wp:posOffset>
                 </wp:positionV>
-                <wp:extent cx="467360" cy="347980"/>
+                <wp:extent cx="468630" cy="349250"/>
                 <wp:effectExtent l="0" t="0" r="0" b="0"/>
                 <wp:wrapNone/>
                 <wp:docPr id="16" name="Shape3"/>
@@ -1436,7 +1273,7 @@
                       <wps:spPr>
                         <a:xfrm>
                           <a:off x="0" y="0"/>
-                          <a:ext cx="466560" cy="347400"/>
+                          <a:ext cx="468000" cy="348480"/>
                         </a:xfrm>
                         <a:prstGeom prst="frame">
                           <a:avLst>
@@ -1480,7 +1317,7 @@
                 <wp:positionV relativeFrom="paragraph">
                   <wp:posOffset>-46990</wp:posOffset>
                 </wp:positionV>
-                <wp:extent cx="467360" cy="347980"/>
+                <wp:extent cx="468630" cy="349250"/>
                 <wp:effectExtent l="0" t="0" r="0" b="0"/>
                 <wp:wrapNone/>
                 <wp:docPr id="17" name="Shape3"/>
@@ -1491,7 +1328,7 @@
                       <wps:spPr>
                         <a:xfrm>
                           <a:off x="0" y="0"/>
-                          <a:ext cx="466560" cy="347400"/>
+                          <a:ext cx="468000" cy="348480"/>
                         </a:xfrm>
                         <a:prstGeom prst="frame">
                           <a:avLst>
@@ -1535,7 +1372,7 @@
                 <wp:positionV relativeFrom="paragraph">
                   <wp:posOffset>-46990</wp:posOffset>
                 </wp:positionV>
-                <wp:extent cx="467360" cy="347980"/>
+                <wp:extent cx="468630" cy="349250"/>
                 <wp:effectExtent l="0" t="0" r="0" b="0"/>
                 <wp:wrapNone/>
                 <wp:docPr id="18" name="Shape3"/>
@@ -1546,7 +1383,7 @@
                       <wps:spPr>
                         <a:xfrm>
                           <a:off x="0" y="0"/>
-                          <a:ext cx="466560" cy="347400"/>
+                          <a:ext cx="468000" cy="348480"/>
                         </a:xfrm>
                         <a:prstGeom prst="frame">
                           <a:avLst>
@@ -1590,7 +1427,7 @@
                 <wp:positionV relativeFrom="paragraph">
                   <wp:posOffset>-46990</wp:posOffset>
                 </wp:positionV>
-                <wp:extent cx="467360" cy="347980"/>
+                <wp:extent cx="468630" cy="349250"/>
                 <wp:effectExtent l="0" t="0" r="0" b="0"/>
                 <wp:wrapNone/>
                 <wp:docPr id="19" name="Shape3"/>
@@ -1601,7 +1438,7 @@
                       <wps:spPr>
                         <a:xfrm>
                           <a:off x="0" y="0"/>
-                          <a:ext cx="466560" cy="347400"/>
+                          <a:ext cx="468000" cy="348480"/>
                         </a:xfrm>
                         <a:prstGeom prst="frame">
                           <a:avLst>
@@ -1649,7 +1486,7 @@
         <w:pStyle w:val="Heading3"/>
         <w:numPr>
           <w:ilvl w:val="2"/>
-          <w:numId w:val="1"/>
+          <w:numId w:val="2"/>
         </w:numPr>
         <w:ind w:left="0" w:hanging="0"/>
         <w:rPr>
@@ -1667,7 +1504,7 @@
         <w:pStyle w:val="Heading3"/>
         <w:numPr>
           <w:ilvl w:val="2"/>
-          <w:numId w:val="1"/>
+          <w:numId w:val="2"/>
         </w:numPr>
         <w:ind w:left="0" w:hanging="0"/>
         <w:rPr>
@@ -1684,6 +1521,7 @@
     <w:p>
       <w:pPr>
         <w:pStyle w:val="TextBody"/>
+        <w:jc w:val="both"/>
         <w:rPr>
           <w:rFonts w:ascii="Calibri" w:hAnsi="Calibri"/>
         </w:rPr>
@@ -1703,7 +1541,7 @@
         <w:pStyle w:val="Heading2"/>
         <w:numPr>
           <w:ilvl w:val="1"/>
-          <w:numId w:val="1"/>
+          <w:numId w:val="2"/>
         </w:numPr>
         <w:ind w:left="0" w:hanging="0"/>
         <w:rPr>
@@ -1722,7 +1560,7 @@
         <w:pStyle w:val="Heading3"/>
         <w:numPr>
           <w:ilvl w:val="2"/>
-          <w:numId w:val="1"/>
+          <w:numId w:val="2"/>
         </w:numPr>
         <w:ind w:left="0" w:hanging="0"/>
         <w:rPr>
@@ -1739,6 +1577,7 @@
     <w:p>
       <w:pPr>
         <w:pStyle w:val="TextBody"/>
+        <w:jc w:val="both"/>
         <w:rPr>
           <w:rFonts w:ascii="Calibri" w:hAnsi="Calibri"/>
         </w:rPr>
@@ -1761,19 +1600,7 @@
         <w:rPr>
           <w:rFonts w:ascii="Calibri" w:hAnsi="Calibri"/>
         </w:rPr>
-        <w:t>, above, that NCHS data that I selected contains data on seventeen causes of death, given as absolute numbers and rates, and broken down by states and years from 1999 to 2015.  To more adequately scope the assignment, I resolved to use only one cause of death for the visualization.  I used the R programming language to read in the NCHS data in CSV format, and examine</w:t>
-      </w:r>
-      <w:r>
-        <w:rPr>
-          <w:rFonts w:ascii="Calibri" w:hAnsi="Calibri"/>
-        </w:rPr>
-        <w:t>d</w:t>
-      </w:r>
-      <w:r>
-        <w:rPr>
-          <w:rFonts w:ascii="Calibri" w:hAnsi="Calibri"/>
-        </w:rPr>
-        <w:t xml:space="preserve"> the summary statistics for each cause of death.  In particularly, I was looking for the cause that had the most variance.  My intuition told me that this would make for the most effective choropleth, as the wider range of values would produce the most contrast in the resulting map.  I determined that heart disease had the widest variance of the causes under study, and thought that these would be excellent statistics to present in the map.  I used R, again, to isolate the table rows for heart  disease, to rename the table columns, and remove rows for the whole of the United States, which could not be shown in this choropleth.  I did more in the R code, as noted below.  However, I will here note that the R code I wrote to cleanse and modify the data for this assignment is included in the GitHub repository where this document resides.  The interested reader may examine it.</w:t>
+        <w:t>, above, that NCHS data that I selected contains data on seventeen causes of death, given as absolute numbers and rates, and broken down by states and years from 1999 to 2015.  To more adequately scope the assignment, I resolved to use only one cause of death for the visualization.  I used the R programming language to read in the NCHS data in CSV format, and examined the summary statistics for each cause of death.  In particularly, I was looking for the cause that had the most variance.  My intuition told me that this would make for the most effective choropleth, as the wider range of values would produce the most contrast in the resulting map.  I determined that heart disease had the widest variance of the causes under study, and thought that these would be excellent statistics to present in the map.  I used R, again, to isolate the table rows for heart  disease, to rename the table columns, and remove rows for the whole of the United States, which could not be shown in this choropleth.  I did more in the R code, as noted below.  However, I will here note that the R code I wrote to cleanse and modify the data for this assignment is included in the GitHub repository where this document resides.  The interested reader may examine it.</w:t>
       </w:r>
     </w:p>
     <w:p>
@@ -1781,7 +1608,7 @@
         <w:pStyle w:val="Heading3"/>
         <w:numPr>
           <w:ilvl w:val="2"/>
-          <w:numId w:val="1"/>
+          <w:numId w:val="2"/>
         </w:numPr>
         <w:ind w:left="0" w:hanging="0"/>
         <w:rPr>
@@ -1798,6 +1625,7 @@
     <w:p>
       <w:pPr>
         <w:pStyle w:val="TextBody"/>
+        <w:jc w:val="both"/>
         <w:rPr/>
       </w:pPr>
       <w:r>
@@ -1812,62 +1640,27 @@
         <w:pStyle w:val="Heading3"/>
         <w:numPr>
           <w:ilvl w:val="2"/>
-          <w:numId w:val="1"/>
+          <w:numId w:val="2"/>
         </w:numPr>
         <w:ind w:left="0" w:hanging="0"/>
         <w:rPr/>
       </w:pPr>
       <w:r>
         <w:rPr/>
-        <w:t>Modifications to Code</w:t>
-      </w:r>
-    </w:p>
-    <w:p>
-      <w:pPr>
-        <w:pStyle w:val="TextBody"/>
+        <w:t>Modifications to the Code</w:t>
+      </w:r>
+    </w:p>
+    <w:p>
+      <w:pPr>
+        <w:pStyle w:val="TextBody"/>
+        <w:jc w:val="both"/>
         <w:rPr/>
       </w:pPr>
       <w:r>
         <w:rPr>
           <w:rFonts w:ascii="Calibri" w:hAnsi="Calibri"/>
         </w:rPr>
-        <w:t xml:space="preserve">It was small change to cause the map to fill color at the state level instead of county.  As well, it was reasonably easy to change the color scheme from blue to red.  I determined, though, that when the software calls the code to fill a specific state on the map, it does </w:t>
-      </w:r>
-      <w:r>
-        <w:rPr>
-          <w:rFonts w:ascii="Calibri" w:hAnsi="Calibri"/>
-        </w:rPr>
-        <w:t xml:space="preserve">so </w:t>
-      </w:r>
-      <w:r>
-        <w:rPr>
-          <w:rFonts w:ascii="Calibri" w:hAnsi="Calibri"/>
-        </w:rPr>
-        <w:t xml:space="preserve">with an ID code </w:t>
-      </w:r>
-      <w:r>
-        <w:rPr>
-          <w:rFonts w:ascii="Calibri" w:hAnsi="Calibri"/>
-        </w:rPr>
-        <w:t xml:space="preserve">that is </w:t>
-      </w:r>
-      <w:r>
-        <w:rPr>
-          <w:rFonts w:ascii="Calibri" w:hAnsi="Calibri"/>
-        </w:rPr>
-        <w:t xml:space="preserve">without an easily discernible correspondence to the state name.  I resolve the encoding by painting each state red by default.  Then, I looked for specific state codes by using a hardcoded ID, and then painting the state blue when the fill listener received that code.  By viewing which state was colored blue for a specific ID, I was able to see that the states were encoding in ascending fashion according to their alphabetic ordering, starting at “01” for </w:t>
-      </w:r>
-      <w:r>
-        <w:rPr>
-          <w:rFonts w:ascii="Calibri" w:hAnsi="Calibri"/>
-        </w:rPr>
-        <w:t>Alabama</w:t>
-      </w:r>
-      <w:r>
-        <w:rPr>
-          <w:rFonts w:ascii="Calibri" w:hAnsi="Calibri"/>
-        </w:rPr>
-        <w:t>.  However, there were gaps.  I noticed that the codes “03”, “07”, “14”, “43”, and “52” were not used.  Including the District of Columbia, therefore, the state codes ended at “56” for Wyoming.</w:t>
+        <w:t>It was small change to cause the map to fill color at the state level instead of county.  As well, it was reasonably easy to change the color scheme from blue to red.  I determined, though, that when the software calls the code to fill a specific state on the map, it does so with an ID code that is without an easily discernible correspondence to the state name.  I resolved the encoding by painting each state red by default.  Then, I looked for specific state codes by using a hardcoded ID, and then painting the state blue when the fill listener received that code.  By viewing which state was colored blue for a specific ID, I was able to see that the states were encoding in ascending fashion according to their alphabetic ordering, starting at “01” for Alabama.  However, there were gaps.  I noticed that the codes “03”, “07”, “14”, “43”, and “52” were not used.  Including the District of Columbia, therefore, the state codes ended at “56” for Wyoming.</w:t>
       </w:r>
     </w:p>
     <w:p>
@@ -1875,7 +1668,7 @@
         <w:pStyle w:val="Heading3"/>
         <w:numPr>
           <w:ilvl w:val="2"/>
-          <w:numId w:val="1"/>
+          <w:numId w:val="2"/>
         </w:numPr>
         <w:ind w:left="0" w:hanging="0"/>
         <w:rPr>
@@ -1892,63 +1685,14 @@
     <w:p>
       <w:pPr>
         <w:pStyle w:val="TextBody"/>
-        <w:rPr>
-          <w:rFonts w:ascii="Calibri" w:hAnsi="Calibri"/>
-        </w:rPr>
-      </w:pPr>
-      <w:r>
-        <w:rPr>
-          <w:rFonts w:ascii="Calibri" w:hAnsi="Calibri"/>
-        </w:rPr>
-        <w:t xml:space="preserve">I entered the state encoding I had discovered by hand into a new CSV file, indexed by the same state names </w:t>
-      </w:r>
-      <w:r>
-        <w:rPr>
-          <w:rFonts w:ascii="Calibri" w:hAnsi="Calibri"/>
-        </w:rPr>
-        <w:t>a</w:t>
-      </w:r>
-      <w:r>
-        <w:rPr>
-          <w:rFonts w:ascii="Calibri" w:hAnsi="Calibri"/>
-        </w:rPr>
-        <w:t>s used in the NCHS data.  Using my R code, again, I merged the two datasets: the first, indexed by state and year giving absolute numbers and death rates for hear</w:t>
-      </w:r>
-      <w:r>
-        <w:rPr>
-          <w:rFonts w:ascii="Calibri" w:hAnsi="Calibri"/>
-        </w:rPr>
-        <w:t>t</w:t>
-      </w:r>
-      <w:r>
-        <w:rPr>
-          <w:rFonts w:ascii="Calibri" w:hAnsi="Calibri"/>
-        </w:rPr>
-        <w:t xml:space="preserve"> disease, the other; indexed by state and giving the state ID used in the D3 map.  With the data thus merged, I reordered the columns in the dataset to “id”, “state”, “year”, “count” and “rate”.  I then sorted the dataset by “id”, “state” and “year”, and wrote it out to a CSV file for use by the interactive visualization.  The interested reader will find </w:t>
-      </w:r>
-      <w:r>
-        <w:rPr>
-          <w:rFonts w:ascii="Calibri" w:hAnsi="Calibri"/>
-        </w:rPr>
-        <w:t>the</w:t>
-      </w:r>
-      <w:r>
-        <w:rPr>
-          <w:rFonts w:ascii="Calibri" w:hAnsi="Calibri"/>
-        </w:rPr>
-        <w:t xml:space="preserve"> </w:t>
-      </w:r>
-      <w:r>
-        <w:rPr>
-          <w:rFonts w:ascii="Calibri" w:hAnsi="Calibri"/>
-        </w:rPr>
-        <w:t xml:space="preserve">aforementions </w:t>
-      </w:r>
-      <w:r>
-        <w:rPr>
-          <w:rFonts w:ascii="Calibri" w:hAnsi="Calibri"/>
-        </w:rPr>
-        <w:t>mentioned CSV files in the same GitHub repository as this document.  These CSV files are:</w:t>
+        <w:jc w:val="both"/>
+        <w:rPr/>
+      </w:pPr>
+      <w:r>
+        <w:rPr>
+          <w:rFonts w:ascii="Calibri" w:hAnsi="Calibri"/>
+        </w:rPr>
+        <w:t>I entered the state encoding I had discovered by hand into a new CSV file, indexed by the same state names as used in the NCHS data.  Using my R code, again, I merged the two datasets: the first, indexed by state and year giving absolute numbers and death rates for heart disease, the other; indexed by state and giving the state ID used in the D3 map.  With the data thus merged, I reordered the columns in the dataset to “id”, “state”, “year”, “count” and “rate”.  I then sorted the dataset by “id”, “state” and “year”, and wrote it out to a CSV file for use by the interactive visualization.  The interested reader will find the aforementioned CSV files in the same GitHub repository as this document.  These CSV files are:</w:t>
       </w:r>
     </w:p>
     <w:p>
@@ -2055,7 +1799,7 @@
         <w:pStyle w:val="Heading3"/>
         <w:numPr>
           <w:ilvl w:val="2"/>
-          <w:numId w:val="1"/>
+          <w:numId w:val="2"/>
         </w:numPr>
         <w:ind w:left="0" w:hanging="0"/>
         <w:rPr>
@@ -2072,80 +1816,22 @@
     <w:p>
       <w:pPr>
         <w:pStyle w:val="TextBody"/>
-        <w:rPr>
-          <w:rFonts w:ascii="Calibri" w:hAnsi="Calibri"/>
-        </w:rPr>
-      </w:pPr>
-      <w:r>
-        <w:rPr>
-          <w:rFonts w:ascii="Calibri" w:hAnsi="Calibri"/>
-        </w:rPr>
-        <w:t>After reading in the merged dataset, described above, it took some experimentation to get the map to render correctly.  In particular, adjust</w:t>
-      </w:r>
-      <w:r>
-        <w:rPr>
-          <w:rFonts w:ascii="Calibri" w:hAnsi="Calibri"/>
-        </w:rPr>
-        <w:t>ing</w:t>
-      </w:r>
-      <w:r>
-        <w:rPr>
-          <w:rFonts w:ascii="Calibri" w:hAnsi="Calibri"/>
-        </w:rPr>
-        <w:t xml:space="preserve"> the linear scale used by the legend </w:t>
-      </w:r>
-      <w:r>
-        <w:rPr>
-          <w:rFonts w:ascii="Calibri" w:hAnsi="Calibri"/>
-        </w:rPr>
-        <w:t xml:space="preserve">took some work, as it did for </w:t>
-      </w:r>
-      <w:r>
-        <w:rPr>
-          <w:rFonts w:ascii="Calibri" w:hAnsi="Calibri"/>
-        </w:rPr>
-        <w:t xml:space="preserve">the threshold scale used by the </w:t>
-      </w:r>
-      <w:r>
-        <w:rPr>
-          <w:rFonts w:ascii="Calibri" w:hAnsi="Calibri"/>
-        </w:rPr>
-        <w:t>legend and the map</w:t>
-      </w:r>
-      <w:r>
-        <w:rPr>
-          <w:rFonts w:ascii="Calibri" w:hAnsi="Calibri"/>
-        </w:rPr>
-        <w:t xml:space="preserve">.  I needed to remove </w:t>
-      </w:r>
-      <w:r>
-        <w:rPr>
-          <w:rFonts w:ascii="Calibri" w:hAnsi="Calibri"/>
-        </w:rPr>
-        <w:t xml:space="preserve">data </w:t>
-      </w:r>
-      <w:r>
-        <w:rPr>
-          <w:rFonts w:ascii="Calibri" w:hAnsi="Calibri"/>
-        </w:rPr>
-        <w:t>references to unemployment data which w</w:t>
-      </w:r>
-      <w:r>
-        <w:rPr>
-          <w:rFonts w:ascii="Calibri" w:hAnsi="Calibri"/>
-        </w:rPr>
-        <w:t>ere</w:t>
-      </w:r>
-      <w:r>
-        <w:rPr>
-          <w:rFonts w:ascii="Calibri" w:hAnsi="Calibri"/>
-        </w:rPr>
-        <w:t xml:space="preserve"> used by the code in its previous life.  The title of the legend needed to be adjusted.  I debated somewhat how to do that.  Since the new data used by the map gives death rates as number per 100,000 persons, I decided to adhere to that statistic in the map, without modification.  The index used in the D3 map to store the data needed to be modified to accept the concatenation of state ID with year, and this was reasonably easy to do.  For each thus created index, I store the death rate per 100,000 that is associated with the state ID and year.</w:t>
-      </w:r>
-    </w:p>
-    <w:p>
-      <w:pPr>
-        <w:pStyle w:val="TextBody"/>
+        <w:jc w:val="both"/>
+        <w:rPr>
+          <w:rFonts w:ascii="Calibri" w:hAnsi="Calibri"/>
+        </w:rPr>
+      </w:pPr>
+      <w:r>
+        <w:rPr>
+          <w:rFonts w:ascii="Calibri" w:hAnsi="Calibri"/>
+        </w:rPr>
+        <w:t>After reading in the merged dataset, described above, it took some experimentation to get the map to render correctly.  In particular, adjusting the linear scale used by the legend took some work, as it did for the threshold scale used by the legend and the map.  I needed to remove data references to unemployment data which were used by the code in its previous life.  The title of the legend needed to be adjusted.  I debated somewhat how to do that.  Since the new data used by the map gives death rates as number per 100,000 persons, I decided to adhere to that statistic in the map, without modification.  The index used in the D3 map to store the data needed to be modified to accept the concatenation of state ID with year, and this was reasonably easy to do.  For each thus created index, I stored the death rate per 100,000 that is associated with the state ID and year.</w:t>
+      </w:r>
+    </w:p>
+    <w:p>
+      <w:pPr>
+        <w:pStyle w:val="TextBody"/>
+        <w:jc w:val="both"/>
         <w:rPr>
           <w:rFonts w:ascii="Calibri" w:hAnsi="Calibri"/>
         </w:rPr>
@@ -2162,7 +1848,7 @@
         <w:pStyle w:val="Heading2"/>
         <w:numPr>
           <w:ilvl w:val="1"/>
-          <w:numId w:val="1"/>
+          <w:numId w:val="2"/>
         </w:numPr>
         <w:ind w:left="0" w:hanging="0"/>
         <w:rPr>
@@ -2181,7 +1867,7 @@
         <w:pStyle w:val="Heading3"/>
         <w:numPr>
           <w:ilvl w:val="2"/>
-          <w:numId w:val="1"/>
+          <w:numId w:val="2"/>
         </w:numPr>
         <w:ind w:left="0" w:hanging="0"/>
         <w:rPr>
@@ -2198,6 +1884,7 @@
     <w:p>
       <w:pPr>
         <w:pStyle w:val="TextBody"/>
+        <w:jc w:val="both"/>
         <w:rPr>
           <w:rFonts w:ascii="Calibri" w:hAnsi="Calibri"/>
         </w:rPr>
@@ -2282,6 +1969,7 @@
     <w:p>
       <w:pPr>
         <w:pStyle w:val="TextBody"/>
+        <w:jc w:val="both"/>
         <w:rPr>
           <w:rFonts w:ascii="Calibri" w:hAnsi="Calibri"/>
         </w:rPr>
@@ -2298,7 +1986,7 @@
         <w:pStyle w:val="Heading3"/>
         <w:numPr>
           <w:ilvl w:val="2"/>
-          <w:numId w:val="1"/>
+          <w:numId w:val="2"/>
         </w:numPr>
         <w:ind w:left="0" w:hanging="0"/>
         <w:rPr>
@@ -2315,6 +2003,7 @@
     <w:p>
       <w:pPr>
         <w:pStyle w:val="TextBody"/>
+        <w:jc w:val="both"/>
         <w:rPr>
           <w:rFonts w:ascii="Calibri" w:hAnsi="Calibri"/>
         </w:rPr>
@@ -2329,27 +2018,16 @@
     <w:p>
       <w:pPr>
         <w:pStyle w:val="TextBody"/>
-        <w:rPr>
-          <w:rFonts w:ascii="Calibri" w:hAnsi="Calibri"/>
-        </w:rPr>
-      </w:pPr>
-      <w:r>
-        <w:rPr>
-          <w:rFonts w:ascii="Calibri" w:hAnsi="Calibri"/>
-        </w:rPr>
-        <w:t xml:space="preserve">I originally envisioned that this application would have appropriate frames for the display map, and the labels and pushbutton widgets that would control the map.  This feature proved to be too </w:t>
-      </w:r>
-      <w:r>
-        <w:rPr>
-          <w:rFonts w:ascii="Calibri" w:hAnsi="Calibri"/>
-        </w:rPr>
-        <w:t xml:space="preserve">work </w:t>
-      </w:r>
-      <w:r>
-        <w:rPr>
-          <w:rFonts w:ascii="Calibri" w:hAnsi="Calibri"/>
-        </w:rPr>
-        <w:t>intensive to implement in the time allotted.  Other than these minor differences, the visualization appears exactly the way I intended it.</w:t>
+        <w:jc w:val="both"/>
+        <w:rPr>
+          <w:rFonts w:ascii="Calibri" w:hAnsi="Calibri"/>
+        </w:rPr>
+      </w:pPr>
+      <w:r>
+        <w:rPr>
+          <w:rFonts w:ascii="Calibri" w:hAnsi="Calibri"/>
+        </w:rPr>
+        <w:t>I originally envisioned that this application would have appropriate frames for the display map, and the labels and pushbutton widgets that would control the map.  This feature proved to be too work intensive to implement in the time allotted.  Other than these minor differences, the visualization appears exactly the way I intended it.</w:t>
       </w:r>
     </w:p>
     <w:p>
@@ -2357,7 +2035,7 @@
         <w:pStyle w:val="Heading3"/>
         <w:numPr>
           <w:ilvl w:val="2"/>
-          <w:numId w:val="1"/>
+          <w:numId w:val="2"/>
         </w:numPr>
         <w:ind w:left="0" w:hanging="0"/>
         <w:rPr>
@@ -2374,6 +2052,7 @@
     <w:p>
       <w:pPr>
         <w:pStyle w:val="TextBody"/>
+        <w:jc w:val="both"/>
         <w:rPr>
           <w:rFonts w:ascii="Calibri" w:hAnsi="Calibri"/>
         </w:rPr>
@@ -2388,35 +2067,27 @@
     <w:p>
       <w:pPr>
         <w:pStyle w:val="TextBody"/>
-        <w:rPr>
-          <w:rFonts w:ascii="Calibri" w:hAnsi="Calibri"/>
-        </w:rPr>
-      </w:pPr>
-      <w:r>
-        <w:rPr>
-          <w:rFonts w:ascii="Calibri" w:hAnsi="Calibri"/>
-        </w:rPr>
-        <w:t xml:space="preserve">Here is one very heartening finding: </w:t>
-      </w:r>
-      <w:r>
-        <w:rPr>
-          <w:rFonts w:ascii="Calibri" w:hAnsi="Calibri"/>
-        </w:rPr>
-        <w:t>As the viewer progresses through the map year by year, without exception there are lower overall death rates from heart disease.  This is almost true for each individual state as well.  There are some backsliders in the trend, but not many.  My theory in this regard is that reduced rates of smoking have been responsible for this change.  Some smokers (or former smokers) succumbed to inflictions associated with that habit, including heart disease.  As well, some smokers quit the habit, and developed better health.  Also, we must consider advancing medical technique for treating this condition.  For all of these reasons – attrition of smokers, better health of non-smokers and former smokers, and advances in medicine – the death rate from heart disease over the years is most decidedly down.</w:t>
+        <w:jc w:val="both"/>
+        <w:rPr/>
+      </w:pPr>
+      <w:r>
+        <w:rPr>
+          <w:rFonts w:ascii="Calibri" w:hAnsi="Calibri"/>
+        </w:rPr>
+        <w:t>Here is one very heartening finding: As the viewer progresses through the map year by year, without exception there are lower overall death rates from heart disease.  This is almost true for each individual state as well.  There are some backsliders in the trend, but not many.  My theory in this regard is that reduced rates of smoking have been responsible for this change.  Some smokers (or former smokers) succumbed to inflictions associated with that habit, including heart disease.  As well, some smokers quit the habit, and developed better health.  Also, we must consider advancing medical technique for treating this condition.  For all of these reasons – attrition of smokers, better health of non-smokers and former smokers, and advances in medicine – the death rate from heart disease over the years is most decidedly down.</w:t>
       </w:r>
     </w:p>
     <w:p>
       <w:pPr>
         <w:pStyle w:val="TextBody"/>
         <w:spacing w:before="0" w:after="140"/>
-        <w:rPr>
-          <w:rFonts w:ascii="Calibri" w:hAnsi="Calibri"/>
-        </w:rPr>
-      </w:pPr>
-      <w:r>
-        <w:rPr>
-          <w:rFonts w:ascii="Calibri" w:hAnsi="Calibri"/>
-        </w:rPr>
+        <w:jc w:val="both"/>
+        <w:rPr>
+          <w:rFonts w:ascii="Calibri" w:hAnsi="Calibri"/>
+        </w:rPr>
+      </w:pPr>
+      <w:r>
+        <w:rPr/>
       </w:r>
     </w:p>
     <w:sectPr>
@@ -2426,6 +2097,7 @@
       <w:pgNumType w:fmt="decimal"/>
       <w:formProt w:val="false"/>
       <w:textDirection w:val="lrTb"/>
+      <w:docGrid w:type="default" w:linePitch="240" w:charSpace="4294961151"/>
     </w:sectPr>
   </w:body>
 </w:document>
@@ -2455,9 +2127,6 @@
       <w:lvlText w:val=""/>
       <w:lvlJc w:val="left"/>
       <w:pPr>
-        <w:tabs>
-          <w:tab w:val="num" w:pos="576"/>
-        </w:tabs>
         <w:ind w:left="576" w:hanging="576"/>
       </w:pPr>
     </w:lvl>
@@ -2469,9 +2138,6 @@
       <w:lvlText w:val=""/>
       <w:lvlJc w:val="left"/>
       <w:pPr>
-        <w:tabs>
-          <w:tab w:val="num" w:pos="720"/>
-        </w:tabs>
         <w:ind w:left="720" w:hanging="720"/>
       </w:pPr>
     </w:lvl>
@@ -2554,8 +2220,103 @@
       </w:pPr>
     </w:lvl>
   </w:abstractNum>
+  <w:abstractNum w:abstractNumId="2">
+    <w:lvl w:ilvl="0">
+      <w:start w:val="1"/>
+      <w:numFmt w:val="none"/>
+      <w:suff w:val="nothing"/>
+      <w:lvlText w:val=""/>
+      <w:lvlJc w:val="left"/>
+      <w:pPr>
+        <w:ind w:left="432" w:hanging="432"/>
+      </w:pPr>
+    </w:lvl>
+    <w:lvl w:ilvl="1">
+      <w:start w:val="1"/>
+      <w:numFmt w:val="none"/>
+      <w:suff w:val="nothing"/>
+      <w:lvlText w:val=""/>
+      <w:lvlJc w:val="left"/>
+      <w:pPr>
+        <w:ind w:left="576" w:hanging="576"/>
+      </w:pPr>
+    </w:lvl>
+    <w:lvl w:ilvl="2">
+      <w:start w:val="1"/>
+      <w:numFmt w:val="none"/>
+      <w:suff w:val="nothing"/>
+      <w:lvlText w:val=""/>
+      <w:lvlJc w:val="left"/>
+      <w:pPr>
+        <w:ind w:left="720" w:hanging="720"/>
+      </w:pPr>
+    </w:lvl>
+    <w:lvl w:ilvl="3">
+      <w:start w:val="1"/>
+      <w:numFmt w:val="none"/>
+      <w:suff w:val="nothing"/>
+      <w:lvlText w:val=""/>
+      <w:lvlJc w:val="left"/>
+      <w:pPr>
+        <w:ind w:left="864" w:hanging="864"/>
+      </w:pPr>
+    </w:lvl>
+    <w:lvl w:ilvl="4">
+      <w:start w:val="1"/>
+      <w:numFmt w:val="none"/>
+      <w:suff w:val="nothing"/>
+      <w:lvlText w:val=""/>
+      <w:lvlJc w:val="left"/>
+      <w:pPr>
+        <w:ind w:left="1008" w:hanging="1008"/>
+      </w:pPr>
+    </w:lvl>
+    <w:lvl w:ilvl="5">
+      <w:start w:val="1"/>
+      <w:numFmt w:val="none"/>
+      <w:suff w:val="nothing"/>
+      <w:lvlText w:val=""/>
+      <w:lvlJc w:val="left"/>
+      <w:pPr>
+        <w:ind w:left="1152" w:hanging="1152"/>
+      </w:pPr>
+    </w:lvl>
+    <w:lvl w:ilvl="6">
+      <w:start w:val="1"/>
+      <w:numFmt w:val="none"/>
+      <w:suff w:val="nothing"/>
+      <w:lvlText w:val=""/>
+      <w:lvlJc w:val="left"/>
+      <w:pPr>
+        <w:ind w:left="1296" w:hanging="1296"/>
+      </w:pPr>
+    </w:lvl>
+    <w:lvl w:ilvl="7">
+      <w:start w:val="1"/>
+      <w:numFmt w:val="none"/>
+      <w:suff w:val="nothing"/>
+      <w:lvlText w:val=""/>
+      <w:lvlJc w:val="left"/>
+      <w:pPr>
+        <w:ind w:left="1440" w:hanging="1440"/>
+      </w:pPr>
+    </w:lvl>
+    <w:lvl w:ilvl="8">
+      <w:start w:val="1"/>
+      <w:numFmt w:val="none"/>
+      <w:suff w:val="nothing"/>
+      <w:lvlText w:val=""/>
+      <w:lvlJc w:val="left"/>
+      <w:pPr>
+        <w:ind w:left="1584" w:hanging="1584"/>
+      </w:pPr>
+    </w:lvl>
+  </w:abstractNum>
   <w:num w:numId="1">
     <w:abstractNumId w:val="1"/>
+  </w:num>
+  <w:num w:numId="2">
+    <w:abstractNumId w:val="2"/>
   </w:num>
 </w:numbering>
 </file>
@@ -2566,15 +2327,13 @@
     <w:rPrDefault>
       <w:rPr>
         <w:rFonts w:ascii="Liberation Serif" w:hAnsi="Liberation Serif" w:eastAsia="Noto Sans CJK SC Regular" w:cs="FreeSans"/>
-        <w:sz w:val="24"/>
+        <w:sz w:val="20"/>
         <w:szCs w:val="24"/>
         <w:lang w:val="en-US" w:eastAsia="zh-CN" w:bidi="hi-IN"/>
       </w:rPr>
     </w:rPrDefault>
     <w:pPrDefault>
-      <w:pPr>
-        <w:widowControl/>
-      </w:pPr>
+      <w:pPr/>
     </w:pPrDefault>
   </w:docDefaults>
   <w:style w:type="paragraph" w:styleId="Normal">
@@ -2582,10 +2341,12 @@
     <w:qFormat/>
     <w:pPr>
       <w:widowControl/>
+      <w:bidi w:val="0"/>
+      <w:jc w:val="left"/>
     </w:pPr>
     <w:rPr>
       <w:rFonts w:ascii="Liberation Serif" w:hAnsi="Liberation Serif" w:eastAsia="Noto Sans CJK SC Regular" w:cs="FreeSans"/>
-      <w:color w:val="auto"/>
+      <w:color w:val="00000A"/>
       <w:sz w:val="24"/>
       <w:szCs w:val="24"/>
       <w:lang w:val="en-US" w:eastAsia="zh-CN" w:bidi="hi-IN"/>
@@ -2594,7 +2355,6 @@
   <w:style w:type="paragraph" w:styleId="Heading2">
     <w:name w:val="Heading 2"/>
     <w:basedOn w:val="Heading"/>
-    <w:next w:val="TextBody"/>
     <w:qFormat/>
     <w:pPr>
       <w:numPr>
@@ -2616,7 +2376,6 @@
   <w:style w:type="paragraph" w:styleId="Heading3">
     <w:name w:val="Heading 3"/>
     <w:basedOn w:val="Heading"/>
-    <w:next w:val="TextBody"/>
     <w:qFormat/>
     <w:pPr>
       <w:numPr>

</xml_diff>

<commit_message>
A final read-through of the document revealed a few typos.
</commit_message>
<xml_diff>
--- a/Gary Gregg INFO 474 A3.docx
+++ b/Gary Gregg INFO 474 A3.docx
@@ -361,7 +361,7 @@
                 <wp:positionV relativeFrom="paragraph">
                   <wp:posOffset>-93980</wp:posOffset>
                 </wp:positionV>
-                <wp:extent cx="4821555" cy="297180"/>
+                <wp:extent cx="4822190" cy="297815"/>
                 <wp:effectExtent l="0" t="0" r="0" b="0"/>
                 <wp:wrapNone/>
                 <wp:docPr id="1" name="Shape1"/>
@@ -372,7 +372,7 @@
                       <wps:spPr>
                         <a:xfrm>
                           <a:off x="0" y="0"/>
-                          <a:ext cx="4820760" cy="296640"/>
+                          <a:ext cx="4821480" cy="297360"/>
                         </a:xfrm>
                         <a:prstGeom prst="frame">
                           <a:avLst>
@@ -459,7 +459,7 @@
                 <wp:positionV relativeFrom="paragraph">
                   <wp:posOffset>4280535</wp:posOffset>
                 </wp:positionV>
-                <wp:extent cx="468630" cy="349250"/>
+                <wp:extent cx="469265" cy="349885"/>
                 <wp:effectExtent l="0" t="0" r="0" b="0"/>
                 <wp:wrapNone/>
                 <wp:docPr id="2" name="Shape3"/>
@@ -470,7 +470,7 @@
                       <wps:spPr>
                         <a:xfrm>
                           <a:off x="0" y="0"/>
-                          <a:ext cx="468000" cy="348480"/>
+                          <a:ext cx="468720" cy="349200"/>
                         </a:xfrm>
                         <a:prstGeom prst="frame">
                           <a:avLst>
@@ -514,7 +514,7 @@
                 <wp:positionV relativeFrom="paragraph">
                   <wp:posOffset>4280535</wp:posOffset>
                 </wp:positionV>
-                <wp:extent cx="468630" cy="349250"/>
+                <wp:extent cx="469265" cy="349885"/>
                 <wp:effectExtent l="0" t="0" r="0" b="0"/>
                 <wp:wrapNone/>
                 <wp:docPr id="3" name="Shape3"/>
@@ -525,7 +525,7 @@
                       <wps:spPr>
                         <a:xfrm>
                           <a:off x="0" y="0"/>
-                          <a:ext cx="468000" cy="348480"/>
+                          <a:ext cx="468720" cy="349200"/>
                         </a:xfrm>
                         <a:prstGeom prst="frame">
                           <a:avLst>
@@ -569,7 +569,7 @@
                 <wp:positionV relativeFrom="paragraph">
                   <wp:posOffset>4280535</wp:posOffset>
                 </wp:positionV>
-                <wp:extent cx="468630" cy="349250"/>
+                <wp:extent cx="469265" cy="349885"/>
                 <wp:effectExtent l="0" t="0" r="0" b="0"/>
                 <wp:wrapNone/>
                 <wp:docPr id="4" name="Shape3"/>
@@ -580,7 +580,7 @@
                       <wps:spPr>
                         <a:xfrm>
                           <a:off x="0" y="0"/>
-                          <a:ext cx="468000" cy="348480"/>
+                          <a:ext cx="468720" cy="349200"/>
                         </a:xfrm>
                         <a:prstGeom prst="frame">
                           <a:avLst>
@@ -624,7 +624,7 @@
                 <wp:positionV relativeFrom="paragraph">
                   <wp:posOffset>4280535</wp:posOffset>
                 </wp:positionV>
-                <wp:extent cx="468630" cy="349250"/>
+                <wp:extent cx="469265" cy="349885"/>
                 <wp:effectExtent l="0" t="0" r="0" b="0"/>
                 <wp:wrapNone/>
                 <wp:docPr id="5" name="Shape3"/>
@@ -635,7 +635,7 @@
                       <wps:spPr>
                         <a:xfrm>
                           <a:off x="0" y="0"/>
-                          <a:ext cx="468000" cy="348480"/>
+                          <a:ext cx="468720" cy="349200"/>
                         </a:xfrm>
                         <a:prstGeom prst="frame">
                           <a:avLst>
@@ -679,7 +679,7 @@
                 <wp:positionV relativeFrom="paragraph">
                   <wp:posOffset>4280535</wp:posOffset>
                 </wp:positionV>
-                <wp:extent cx="468630" cy="349250"/>
+                <wp:extent cx="469265" cy="349885"/>
                 <wp:effectExtent l="0" t="0" r="0" b="0"/>
                 <wp:wrapNone/>
                 <wp:docPr id="6" name="Shape3"/>
@@ -690,7 +690,7 @@
                       <wps:spPr>
                         <a:xfrm>
                           <a:off x="0" y="0"/>
-                          <a:ext cx="468000" cy="348480"/>
+                          <a:ext cx="468720" cy="349200"/>
                         </a:xfrm>
                         <a:prstGeom prst="frame">
                           <a:avLst>
@@ -734,7 +734,7 @@
                 <wp:positionV relativeFrom="paragraph">
                   <wp:posOffset>4280535</wp:posOffset>
                 </wp:positionV>
-                <wp:extent cx="468630" cy="349250"/>
+                <wp:extent cx="469265" cy="349885"/>
                 <wp:effectExtent l="0" t="0" r="0" b="0"/>
                 <wp:wrapNone/>
                 <wp:docPr id="7" name="Shape3"/>
@@ -745,7 +745,7 @@
                       <wps:spPr>
                         <a:xfrm>
                           <a:off x="0" y="0"/>
-                          <a:ext cx="468000" cy="348480"/>
+                          <a:ext cx="468720" cy="349200"/>
                         </a:xfrm>
                         <a:prstGeom prst="frame">
                           <a:avLst>
@@ -789,7 +789,7 @@
                 <wp:positionV relativeFrom="paragraph">
                   <wp:posOffset>4280535</wp:posOffset>
                 </wp:positionV>
-                <wp:extent cx="468630" cy="349250"/>
+                <wp:extent cx="469265" cy="349885"/>
                 <wp:effectExtent l="0" t="0" r="0" b="0"/>
                 <wp:wrapNone/>
                 <wp:docPr id="8" name="Shape3"/>
@@ -800,7 +800,7 @@
                       <wps:spPr>
                         <a:xfrm>
                           <a:off x="0" y="0"/>
-                          <a:ext cx="468000" cy="348480"/>
+                          <a:ext cx="468720" cy="349200"/>
                         </a:xfrm>
                         <a:prstGeom prst="frame">
                           <a:avLst>
@@ -844,7 +844,7 @@
                 <wp:positionV relativeFrom="paragraph">
                   <wp:posOffset>4280535</wp:posOffset>
                 </wp:positionV>
-                <wp:extent cx="468630" cy="349250"/>
+                <wp:extent cx="469265" cy="349885"/>
                 <wp:effectExtent l="0" t="0" r="0" b="0"/>
                 <wp:wrapNone/>
                 <wp:docPr id="9" name="Shape3"/>
@@ -855,7 +855,7 @@
                       <wps:spPr>
                         <a:xfrm>
                           <a:off x="0" y="0"/>
-                          <a:ext cx="468000" cy="348480"/>
+                          <a:ext cx="468720" cy="349200"/>
                         </a:xfrm>
                         <a:prstGeom prst="frame">
                           <a:avLst>
@@ -899,7 +899,7 @@
                 <wp:positionV relativeFrom="paragraph">
                   <wp:posOffset>4280535</wp:posOffset>
                 </wp:positionV>
-                <wp:extent cx="468630" cy="349250"/>
+                <wp:extent cx="469265" cy="349885"/>
                 <wp:effectExtent l="0" t="0" r="0" b="0"/>
                 <wp:wrapNone/>
                 <wp:docPr id="10" name="Shape3"/>
@@ -910,7 +910,7 @@
                       <wps:spPr>
                         <a:xfrm>
                           <a:off x="0" y="0"/>
-                          <a:ext cx="468000" cy="348480"/>
+                          <a:ext cx="468720" cy="349200"/>
                         </a:xfrm>
                         <a:prstGeom prst="frame">
                           <a:avLst>
@@ -954,7 +954,7 @@
                 <wp:positionV relativeFrom="paragraph">
                   <wp:posOffset>4280535</wp:posOffset>
                 </wp:positionV>
-                <wp:extent cx="468630" cy="349250"/>
+                <wp:extent cx="469265" cy="349885"/>
                 <wp:effectExtent l="0" t="0" r="0" b="0"/>
                 <wp:wrapNone/>
                 <wp:docPr id="11" name="Shape3"/>
@@ -965,7 +965,7 @@
                       <wps:spPr>
                         <a:xfrm>
                           <a:off x="0" y="0"/>
-                          <a:ext cx="468000" cy="348480"/>
+                          <a:ext cx="468720" cy="349200"/>
                         </a:xfrm>
                         <a:prstGeom prst="frame">
                           <a:avLst>
@@ -1009,7 +1009,7 @@
                 <wp:positionV relativeFrom="paragraph">
                   <wp:posOffset>4280535</wp:posOffset>
                 </wp:positionV>
-                <wp:extent cx="468630" cy="349250"/>
+                <wp:extent cx="469265" cy="349885"/>
                 <wp:effectExtent l="0" t="0" r="0" b="0"/>
                 <wp:wrapNone/>
                 <wp:docPr id="12" name="Shape3"/>
@@ -1020,7 +1020,7 @@
                       <wps:spPr>
                         <a:xfrm>
                           <a:off x="0" y="0"/>
-                          <a:ext cx="468000" cy="348480"/>
+                          <a:ext cx="468720" cy="349200"/>
                         </a:xfrm>
                         <a:prstGeom prst="frame">
                           <a:avLst>
@@ -1064,7 +1064,7 @@
                 <wp:positionV relativeFrom="paragraph">
                   <wp:posOffset>4280535</wp:posOffset>
                 </wp:positionV>
-                <wp:extent cx="468630" cy="349250"/>
+                <wp:extent cx="469265" cy="349885"/>
                 <wp:effectExtent l="0" t="0" r="0" b="0"/>
                 <wp:wrapNone/>
                 <wp:docPr id="13" name="Shape3"/>
@@ -1075,7 +1075,7 @@
                       <wps:spPr>
                         <a:xfrm>
                           <a:off x="0" y="0"/>
-                          <a:ext cx="468000" cy="348480"/>
+                          <a:ext cx="468720" cy="349200"/>
                         </a:xfrm>
                         <a:prstGeom prst="frame">
                           <a:avLst>
@@ -1119,7 +1119,7 @@
                 <wp:positionV relativeFrom="paragraph">
                   <wp:posOffset>4280535</wp:posOffset>
                 </wp:positionV>
-                <wp:extent cx="468630" cy="349250"/>
+                <wp:extent cx="469265" cy="349885"/>
                 <wp:effectExtent l="0" t="0" r="0" b="0"/>
                 <wp:wrapNone/>
                 <wp:docPr id="14" name="Shape3"/>
@@ -1130,7 +1130,7 @@
                       <wps:spPr>
                         <a:xfrm>
                           <a:off x="0" y="0"/>
-                          <a:ext cx="468000" cy="348480"/>
+                          <a:ext cx="468720" cy="349200"/>
                         </a:xfrm>
                         <a:prstGeom prst="frame">
                           <a:avLst>
@@ -1262,7 +1262,7 @@
                 <wp:positionV relativeFrom="paragraph">
                   <wp:posOffset>-46990</wp:posOffset>
                 </wp:positionV>
-                <wp:extent cx="468630" cy="349250"/>
+                <wp:extent cx="469265" cy="349885"/>
                 <wp:effectExtent l="0" t="0" r="0" b="0"/>
                 <wp:wrapNone/>
                 <wp:docPr id="16" name="Shape3"/>
@@ -1273,7 +1273,7 @@
                       <wps:spPr>
                         <a:xfrm>
                           <a:off x="0" y="0"/>
-                          <a:ext cx="468000" cy="348480"/>
+                          <a:ext cx="468720" cy="349200"/>
                         </a:xfrm>
                         <a:prstGeom prst="frame">
                           <a:avLst>
@@ -1317,7 +1317,7 @@
                 <wp:positionV relativeFrom="paragraph">
                   <wp:posOffset>-46990</wp:posOffset>
                 </wp:positionV>
-                <wp:extent cx="468630" cy="349250"/>
+                <wp:extent cx="469265" cy="349885"/>
                 <wp:effectExtent l="0" t="0" r="0" b="0"/>
                 <wp:wrapNone/>
                 <wp:docPr id="17" name="Shape3"/>
@@ -1328,7 +1328,7 @@
                       <wps:spPr>
                         <a:xfrm>
                           <a:off x="0" y="0"/>
-                          <a:ext cx="468000" cy="348480"/>
+                          <a:ext cx="468720" cy="349200"/>
                         </a:xfrm>
                         <a:prstGeom prst="frame">
                           <a:avLst>
@@ -1372,7 +1372,7 @@
                 <wp:positionV relativeFrom="paragraph">
                   <wp:posOffset>-46990</wp:posOffset>
                 </wp:positionV>
-                <wp:extent cx="468630" cy="349250"/>
+                <wp:extent cx="469265" cy="349885"/>
                 <wp:effectExtent l="0" t="0" r="0" b="0"/>
                 <wp:wrapNone/>
                 <wp:docPr id="18" name="Shape3"/>
@@ -1383,7 +1383,7 @@
                       <wps:spPr>
                         <a:xfrm>
                           <a:off x="0" y="0"/>
-                          <a:ext cx="468000" cy="348480"/>
+                          <a:ext cx="468720" cy="349200"/>
                         </a:xfrm>
                         <a:prstGeom prst="frame">
                           <a:avLst>
@@ -1427,7 +1427,7 @@
                 <wp:positionV relativeFrom="paragraph">
                   <wp:posOffset>-46990</wp:posOffset>
                 </wp:positionV>
-                <wp:extent cx="468630" cy="349250"/>
+                <wp:extent cx="469265" cy="349885"/>
                 <wp:effectExtent l="0" t="0" r="0" b="0"/>
                 <wp:wrapNone/>
                 <wp:docPr id="19" name="Shape3"/>
@@ -1438,7 +1438,7 @@
                       <wps:spPr>
                         <a:xfrm>
                           <a:off x="0" y="0"/>
-                          <a:ext cx="468000" cy="348480"/>
+                          <a:ext cx="468720" cy="349200"/>
                         </a:xfrm>
                         <a:prstGeom prst="frame">
                           <a:avLst>
@@ -1507,30 +1507,50 @@
           <w:numId w:val="2"/>
         </w:numPr>
         <w:ind w:left="0" w:hanging="0"/>
-        <w:rPr>
-          <w:rFonts w:ascii="Calibri" w:hAnsi="Calibri"/>
-        </w:rPr>
-      </w:pPr>
-      <w:r>
-        <w:rPr>
-          <w:rFonts w:ascii="Calibri" w:hAnsi="Calibri"/>
-        </w:rPr>
-        <w:t>Why is the Choropleth Apporiate for these Data?</w:t>
+        <w:rPr/>
+      </w:pPr>
+      <w:r>
+        <w:rPr>
+          <w:rFonts w:ascii="Calibri" w:hAnsi="Calibri"/>
+        </w:rPr>
+        <w:t xml:space="preserve">Why is the Choropleth </w:t>
+      </w:r>
+      <w:r>
+        <w:rPr>
+          <w:rFonts w:ascii="Calibri" w:hAnsi="Calibri"/>
+        </w:rPr>
+        <w:t>Appropriate</w:t>
+      </w:r>
+      <w:r>
+        <w:rPr>
+          <w:rFonts w:ascii="Calibri" w:hAnsi="Calibri"/>
+        </w:rPr>
+        <w:t xml:space="preserve"> for these Data?</w:t>
       </w:r>
     </w:p>
     <w:p>
       <w:pPr>
         <w:pStyle w:val="TextBody"/>
         <w:jc w:val="both"/>
-        <w:rPr>
-          <w:rFonts w:ascii="Calibri" w:hAnsi="Calibri"/>
-        </w:rPr>
-      </w:pPr>
-      <w:r>
-        <w:rPr>
-          <w:rFonts w:ascii="Calibri" w:hAnsi="Calibri"/>
-        </w:rPr>
-        <w:t>The data supplied by NCHS is obviously specific to states, and use of the choropleth gives the viewer an opportunity to look for trends that may be regional, instead of simply confined to a state.  An alternate, and effective representation of the data might be a bar chart using length to show the quantitative data in an easily comparable form.  However, this representation does not allow for that same close comparison by region.  The interactive aspect of the visualization allows for easy comparison, by button push, for the different years under consideration.</w:t>
+        <w:rPr/>
+      </w:pPr>
+      <w:r>
+        <w:rPr>
+          <w:rFonts w:ascii="Calibri" w:hAnsi="Calibri"/>
+        </w:rPr>
+        <w:t>The data supplied by NCHS is obviously specific to states, and use of the choropleth gives the viewer an opportunity to look for trends that may be regional, instead of simply confined to a state.  A</w:t>
+      </w:r>
+      <w:r>
+        <w:rPr>
+          <w:rFonts w:ascii="Calibri" w:hAnsi="Calibri"/>
+        </w:rPr>
+        <w:t>s a</w:t>
+      </w:r>
+      <w:r>
+        <w:rPr>
+          <w:rFonts w:ascii="Calibri" w:hAnsi="Calibri"/>
+        </w:rPr>
+        <w:t>n alternate, an effective representation of the data might be a bar chart using length to show the quantitative data in an easily comparable form.  However, this representation does not allow for that same close comparison by region.  The interactive aspect of the visualization allows for easy comparison, by button push, for the different years under consideration.</w:t>
       </w:r>
       <w:r>
         <w:br w:type="page"/>
@@ -2082,9 +2102,7 @@
         <w:pStyle w:val="TextBody"/>
         <w:spacing w:before="0" w:after="140"/>
         <w:jc w:val="both"/>
-        <w:rPr>
-          <w:rFonts w:ascii="Calibri" w:hAnsi="Calibri"/>
-        </w:rPr>
+        <w:rPr/>
       </w:pPr>
       <w:r>
         <w:rPr/>

</xml_diff>